<commit_message>
load balancer file uploaded
</commit_message>
<xml_diff>
--- a/my document.docx
+++ b/my document.docx
@@ -12692,6 +12692,7 @@
       <w:r>
         <w:rPr>
           <w:rFonts w:ascii="Aptos" w:hAnsi="Aptos"/>
+          <w:noProof/>
           <w:sz w:val="22"/>
           <w:szCs w:val="22"/>
           <w:lang w:val="en-US"/>
@@ -12763,7 +12764,7 @@
           <w:lang w:val="en-US"/>
         </w:rPr>
         <w:br/>
-        <w:t xml:space="preserve">Classic </w:t>
+        <w:t>Classic load balancer</w:t>
       </w:r>
       <w:r>
         <w:rPr>
@@ -12772,7 +12773,7 @@
           <w:szCs w:val="22"/>
           <w:lang w:val="en-US"/>
         </w:rPr>
-        <w:t>load balancer</w:t>
+        <w:t xml:space="preserve"> :- </w:t>
       </w:r>
       <w:r>
         <w:rPr>
@@ -12781,7 +12782,8 @@
           <w:szCs w:val="22"/>
           <w:lang w:val="en-US"/>
         </w:rPr>
-        <w:t xml:space="preserve"> :- </w:t>
+        <w:br/>
+        <w:t>Protocols- http</w:t>
       </w:r>
       <w:r>
         <w:rPr>
@@ -12790,8 +12792,7 @@
           <w:szCs w:val="22"/>
           <w:lang w:val="en-US"/>
         </w:rPr>
-        <w:br/>
-        <w:t>Protocols- http</w:t>
+        <w:t xml:space="preserve"> 80</w:t>
       </w:r>
       <w:r>
         <w:rPr>
@@ -12800,7 +12801,7 @@
           <w:szCs w:val="22"/>
           <w:lang w:val="en-US"/>
         </w:rPr>
-        <w:t xml:space="preserve"> 80</w:t>
+        <w:t>, https</w:t>
       </w:r>
       <w:r>
         <w:rPr>
@@ -12809,7 +12810,7 @@
           <w:szCs w:val="22"/>
           <w:lang w:val="en-US"/>
         </w:rPr>
-        <w:t>, https</w:t>
+        <w:t xml:space="preserve"> 443</w:t>
       </w:r>
       <w:r>
         <w:rPr>
@@ -12818,7 +12819,7 @@
           <w:szCs w:val="22"/>
           <w:lang w:val="en-US"/>
         </w:rPr>
-        <w:t xml:space="preserve"> 443</w:t>
+        <w:t>, tcp</w:t>
       </w:r>
       <w:r>
         <w:rPr>
@@ -12827,7 +12828,7 @@
           <w:szCs w:val="22"/>
           <w:lang w:val="en-US"/>
         </w:rPr>
-        <w:t>, tcp</w:t>
+        <w:t xml:space="preserve"> 80</w:t>
       </w:r>
       <w:r>
         <w:rPr>
@@ -12836,7 +12837,7 @@
           <w:szCs w:val="22"/>
           <w:lang w:val="en-US"/>
         </w:rPr>
-        <w:t xml:space="preserve"> 80</w:t>
+        <w:t xml:space="preserve"> and ssl</w:t>
       </w:r>
       <w:r>
         <w:rPr>
@@ -12845,7 +12846,7 @@
           <w:szCs w:val="22"/>
           <w:lang w:val="en-US"/>
         </w:rPr>
-        <w:t xml:space="preserve"> and ssl</w:t>
+        <w:t xml:space="preserve"> 443</w:t>
       </w:r>
       <w:r>
         <w:rPr>
@@ -12854,7 +12855,7 @@
           <w:szCs w:val="22"/>
           <w:lang w:val="en-US"/>
         </w:rPr>
-        <w:t xml:space="preserve"> 443</w:t>
+        <w:br/>
       </w:r>
       <w:r>
         <w:rPr>
@@ -12863,7 +12864,7 @@
           <w:szCs w:val="22"/>
           <w:lang w:val="en-US"/>
         </w:rPr>
-        <w:br/>
+        <w:t xml:space="preserve">If we want to use classic load balancer then we will have equal servers in </w:t>
       </w:r>
       <w:r>
         <w:rPr>
@@ -12872,8 +12873,7 @@
           <w:szCs w:val="22"/>
           <w:lang w:val="en-US"/>
         </w:rPr>
-        <w:br/>
-        <w:t xml:space="preserve">Application </w:t>
+        <w:t xml:space="preserve">both the availability </w:t>
       </w:r>
       <w:r>
         <w:rPr>
@@ -12882,7 +12882,7 @@
           <w:szCs w:val="22"/>
           <w:lang w:val="en-US"/>
         </w:rPr>
-        <w:t>load balancer</w:t>
+        <w:t>regions</w:t>
       </w:r>
       <w:r>
         <w:rPr>
@@ -12892,7 +12892,6 @@
           <w:lang w:val="en-US"/>
         </w:rPr>
         <w:br/>
-        <w:t xml:space="preserve">Network </w:t>
       </w:r>
       <w:r>
         <w:rPr>
@@ -12901,7 +12900,41 @@
           <w:szCs w:val="22"/>
           <w:lang w:val="en-US"/>
         </w:rPr>
-        <w:t>load balancer</w:t>
+        <w:drawing>
+          <wp:inline distT="0" distB="0" distL="0" distR="0" wp14:anchorId="1C7D744B" wp14:editId="2CB2DCA6">
+            <wp:extent cx="3830782" cy="1246935"/>
+            <wp:effectExtent l="0" t="0" r="0" b="0"/>
+            <wp:docPr id="1722016836" name="Picture 1"/>
+            <wp:cNvGraphicFramePr>
+              <a:graphicFrameLocks xmlns:a="http://schemas.openxmlformats.org/drawingml/2006/main" noChangeAspect="1"/>
+            </wp:cNvGraphicFramePr>
+            <a:graphic xmlns:a="http://schemas.openxmlformats.org/drawingml/2006/main">
+              <a:graphicData uri="http://schemas.openxmlformats.org/drawingml/2006/picture">
+                <pic:pic xmlns:pic="http://schemas.openxmlformats.org/drawingml/2006/picture">
+                  <pic:nvPicPr>
+                    <pic:cNvPr id="1722016836" name=""/>
+                    <pic:cNvPicPr/>
+                  </pic:nvPicPr>
+                  <pic:blipFill>
+                    <a:blip r:embed="rId22"/>
+                    <a:stretch>
+                      <a:fillRect/>
+                    </a:stretch>
+                  </pic:blipFill>
+                  <pic:spPr>
+                    <a:xfrm>
+                      <a:off x="0" y="0"/>
+                      <a:ext cx="3843665" cy="1251128"/>
+                    </a:xfrm>
+                    <a:prstGeom prst="rect">
+                      <a:avLst/>
+                    </a:prstGeom>
+                  </pic:spPr>
+                </pic:pic>
+              </a:graphicData>
+            </a:graphic>
+          </wp:inline>
+        </w:drawing>
       </w:r>
       <w:r>
         <w:rPr>
@@ -12911,7 +12944,6 @@
           <w:lang w:val="en-US"/>
         </w:rPr>
         <w:br/>
-        <w:t>Gateway</w:t>
       </w:r>
       <w:r>
         <w:rPr>
@@ -12920,7 +12952,7 @@
           <w:szCs w:val="22"/>
           <w:lang w:val="en-US"/>
         </w:rPr>
-        <w:t xml:space="preserve"> </w:t>
+        <w:t>Internet facing is public and internal for private</w:t>
       </w:r>
       <w:r>
         <w:rPr>
@@ -12929,7 +12961,7 @@
           <w:szCs w:val="22"/>
           <w:lang w:val="en-US"/>
         </w:rPr>
-        <w:t>load balancer</w:t>
+        <w:br/>
       </w:r>
       <w:r>
         <w:rPr>
@@ -12938,22 +12970,18 @@
           <w:szCs w:val="22"/>
           <w:lang w:val="en-US"/>
         </w:rPr>
-        <w:br/>
-      </w:r>
-    </w:p>
-    <w:p>
-      <w:pPr>
-        <w:tabs>
-          <w:tab w:val="left" w:pos="6153"/>
-        </w:tabs>
-        <w:spacing w:line="240" w:lineRule="auto"/>
+        <w:t>Load balancer is always in public subnet if we want to explore out of world, and there is no use of private</w:t>
+      </w:r>
+      <w:r>
         <w:rPr>
           <w:rFonts w:ascii="Aptos" w:hAnsi="Aptos"/>
           <w:sz w:val="22"/>
           <w:szCs w:val="22"/>
           <w:lang w:val="en-US"/>
         </w:rPr>
-      </w:pPr>
+        <w:br/>
+        <w:t xml:space="preserve">This will follow round robin algorithm </w:t>
+      </w:r>
       <w:r>
         <w:rPr>
           <w:rFonts w:ascii="Aptos" w:hAnsi="Aptos"/>
@@ -12961,7 +12989,564 @@
           <w:szCs w:val="22"/>
           <w:lang w:val="en-US"/>
         </w:rPr>
+        <w:br/>
+        <w:t>If we have 5 applications we need to create 5 load balancer to manage the traffic</w:t>
+      </w:r>
+    </w:p>
+    <w:p>
+      <w:pPr>
+        <w:tabs>
+          <w:tab w:val="left" w:pos="6153"/>
+        </w:tabs>
+        <w:spacing w:line="240" w:lineRule="auto"/>
+        <w:rPr>
+          <w:rFonts w:ascii="Aptos" w:hAnsi="Aptos"/>
+          <w:sz w:val="22"/>
+          <w:szCs w:val="22"/>
+          <w:lang w:val="en-US"/>
+        </w:rPr>
+      </w:pPr>
+      <w:r>
+        <w:rPr>
+          <w:rFonts w:ascii="Aptos" w:hAnsi="Aptos"/>
+          <w:sz w:val="22"/>
+          <w:szCs w:val="22"/>
+          <w:lang w:val="en-US"/>
+        </w:rPr>
+        <w:br/>
+        <w:t>Application load balancer</w:t>
+      </w:r>
+      <w:r>
+        <w:rPr>
+          <w:rFonts w:ascii="Aptos" w:hAnsi="Aptos"/>
+          <w:sz w:val="22"/>
+          <w:szCs w:val="22"/>
+          <w:lang w:val="en-US"/>
+        </w:rPr>
+        <w:t>:-</w:t>
+      </w:r>
+      <w:r>
+        <w:rPr>
+          <w:rFonts w:ascii="Aptos" w:hAnsi="Aptos"/>
+          <w:sz w:val="22"/>
+          <w:szCs w:val="22"/>
+          <w:lang w:val="en-US"/>
+        </w:rPr>
+        <w:br/>
+        <w:t>Protocol- http and https</w:t>
+      </w:r>
+      <w:r>
+        <w:rPr>
+          <w:rFonts w:ascii="Aptos" w:hAnsi="Aptos"/>
+          <w:sz w:val="22"/>
+          <w:szCs w:val="22"/>
+          <w:lang w:val="en-US"/>
+        </w:rPr>
+        <w:br/>
+        <w:t>Any request that provide path with that path the request redirected</w:t>
+      </w:r>
+      <w:r>
+        <w:rPr>
+          <w:rFonts w:ascii="Aptos" w:hAnsi="Aptos"/>
+          <w:sz w:val="22"/>
+          <w:szCs w:val="22"/>
+          <w:lang w:val="en-US"/>
+        </w:rPr>
+        <w:br/>
+        <w:t>if user is not providing any path in this we have option of default path and that we need to create a target group the default path like home page</w:t>
+      </w:r>
+      <w:r>
+        <w:rPr>
+          <w:rFonts w:ascii="Aptos" w:hAnsi="Aptos"/>
+          <w:sz w:val="22"/>
+          <w:szCs w:val="22"/>
+          <w:lang w:val="en-US"/>
+        </w:rPr>
+        <w:br/>
+        <w:t>we can configure different rules, listeners and it will based on path prefix</w:t>
+      </w:r>
+      <w:r>
+        <w:rPr>
+          <w:rFonts w:ascii="Aptos" w:hAnsi="Aptos"/>
+          <w:sz w:val="22"/>
+          <w:szCs w:val="22"/>
+          <w:lang w:val="en-US"/>
+        </w:rPr>
+        <w:br/>
+        <w:t xml:space="preserve">When should be use application load balancer- </w:t>
+      </w:r>
+      <w:r>
+        <w:rPr>
+          <w:rFonts w:ascii="Aptos" w:hAnsi="Aptos"/>
+          <w:sz w:val="22"/>
+          <w:szCs w:val="22"/>
+          <w:lang w:val="en-US"/>
+        </w:rPr>
+        <w:t xml:space="preserve">if we are aware of traffic accessing our </w:t>
+      </w:r>
+      <w:r>
+        <w:rPr>
+          <w:rFonts w:ascii="Aptos" w:hAnsi="Aptos"/>
+          <w:sz w:val="22"/>
+          <w:szCs w:val="22"/>
+          <w:lang w:val="en-US"/>
+        </w:rPr>
+        <w:lastRenderedPageBreak/>
+        <w:t>application and our application is working on https protocol’s then we can use the application load balancer</w:t>
+      </w:r>
+      <w:r>
+        <w:rPr>
+          <w:rFonts w:ascii="Aptos" w:hAnsi="Aptos"/>
+          <w:sz w:val="22"/>
+          <w:szCs w:val="22"/>
+          <w:lang w:val="en-US"/>
+        </w:rPr>
+        <w:br/>
+        <w:t>we can create 5 applications in one load balancer and we can manage the traffic</w:t>
+      </w:r>
+      <w:r>
+        <w:rPr>
+          <w:rFonts w:ascii="Aptos" w:hAnsi="Aptos"/>
+          <w:sz w:val="22"/>
+          <w:szCs w:val="22"/>
+          <w:lang w:val="en-US"/>
+        </w:rPr>
+        <w:br/>
+      </w:r>
+      <w:r>
+        <w:rPr>
+          <w:rFonts w:ascii="Aptos" w:hAnsi="Aptos"/>
+          <w:sz w:val="22"/>
+          <w:szCs w:val="22"/>
+          <w:lang w:val="en-US"/>
+        </w:rPr>
+        <w:drawing>
+          <wp:inline distT="0" distB="0" distL="0" distR="0" wp14:anchorId="44968933" wp14:editId="15882634">
+            <wp:extent cx="4752109" cy="1640546"/>
+            <wp:effectExtent l="0" t="0" r="0" b="0"/>
+            <wp:docPr id="99800167" name="Picture 1"/>
+            <wp:cNvGraphicFramePr>
+              <a:graphicFrameLocks xmlns:a="http://schemas.openxmlformats.org/drawingml/2006/main" noChangeAspect="1"/>
+            </wp:cNvGraphicFramePr>
+            <a:graphic xmlns:a="http://schemas.openxmlformats.org/drawingml/2006/main">
+              <a:graphicData uri="http://schemas.openxmlformats.org/drawingml/2006/picture">
+                <pic:pic xmlns:pic="http://schemas.openxmlformats.org/drawingml/2006/picture">
+                  <pic:nvPicPr>
+                    <pic:cNvPr id="99800167" name=""/>
+                    <pic:cNvPicPr/>
+                  </pic:nvPicPr>
+                  <pic:blipFill>
+                    <a:blip r:embed="rId23"/>
+                    <a:stretch>
+                      <a:fillRect/>
+                    </a:stretch>
+                  </pic:blipFill>
+                  <pic:spPr>
+                    <a:xfrm>
+                      <a:off x="0" y="0"/>
+                      <a:ext cx="4780111" cy="1650213"/>
+                    </a:xfrm>
+                    <a:prstGeom prst="rect">
+                      <a:avLst/>
+                    </a:prstGeom>
+                  </pic:spPr>
+                </pic:pic>
+              </a:graphicData>
+            </a:graphic>
+          </wp:inline>
+        </w:drawing>
+      </w:r>
+    </w:p>
+    <w:p>
+      <w:pPr>
+        <w:tabs>
+          <w:tab w:val="left" w:pos="6153"/>
+        </w:tabs>
+        <w:spacing w:line="240" w:lineRule="auto"/>
+        <w:rPr>
+          <w:rFonts w:ascii="Aptos" w:hAnsi="Aptos"/>
+          <w:sz w:val="22"/>
+          <w:szCs w:val="22"/>
+          <w:lang w:val="en-US"/>
+        </w:rPr>
+      </w:pPr>
+      <w:r>
+        <w:rPr>
+          <w:rFonts w:ascii="Aptos" w:hAnsi="Aptos"/>
+          <w:sz w:val="22"/>
+          <w:szCs w:val="22"/>
+          <w:lang w:val="en-US"/>
+        </w:rPr>
+        <w:t xml:space="preserve">Application load balancer works on layer 7 i.e. application layer of osi model </w:t>
+      </w:r>
+      <w:r>
+        <w:rPr>
+          <w:rFonts w:ascii="Aptos" w:hAnsi="Aptos"/>
+          <w:sz w:val="22"/>
+          <w:szCs w:val="22"/>
+          <w:lang w:val="en-US"/>
+        </w:rPr>
+        <w:br/>
+      </w:r>
+      <w:r>
+        <w:rPr>
+          <w:rFonts w:ascii="Aptos" w:hAnsi="Aptos"/>
+          <w:sz w:val="22"/>
+          <w:szCs w:val="22"/>
+          <w:lang w:val="en-US"/>
+        </w:rPr>
+        <w:drawing>
+          <wp:inline distT="0" distB="0" distL="0" distR="0" wp14:anchorId="6BF24D61" wp14:editId="249A8B8C">
+            <wp:extent cx="2636706" cy="2154382"/>
+            <wp:effectExtent l="0" t="0" r="0" b="0"/>
+            <wp:docPr id="68902746" name="Picture 1"/>
+            <wp:cNvGraphicFramePr>
+              <a:graphicFrameLocks xmlns:a="http://schemas.openxmlformats.org/drawingml/2006/main" noChangeAspect="1"/>
+            </wp:cNvGraphicFramePr>
+            <a:graphic xmlns:a="http://schemas.openxmlformats.org/drawingml/2006/main">
+              <a:graphicData uri="http://schemas.openxmlformats.org/drawingml/2006/picture">
+                <pic:pic xmlns:pic="http://schemas.openxmlformats.org/drawingml/2006/picture">
+                  <pic:nvPicPr>
+                    <pic:cNvPr id="68902746" name=""/>
+                    <pic:cNvPicPr/>
+                  </pic:nvPicPr>
+                  <pic:blipFill>
+                    <a:blip r:embed="rId24"/>
+                    <a:stretch>
+                      <a:fillRect/>
+                    </a:stretch>
+                  </pic:blipFill>
+                  <pic:spPr>
+                    <a:xfrm>
+                      <a:off x="0" y="0"/>
+                      <a:ext cx="2649424" cy="2164773"/>
+                    </a:xfrm>
+                    <a:prstGeom prst="rect">
+                      <a:avLst/>
+                    </a:prstGeom>
+                  </pic:spPr>
+                </pic:pic>
+              </a:graphicData>
+            </a:graphic>
+          </wp:inline>
+        </w:drawing>
+      </w:r>
+    </w:p>
+    <w:p>
+      <w:pPr>
+        <w:tabs>
+          <w:tab w:val="left" w:pos="6153"/>
+        </w:tabs>
+        <w:spacing w:line="240" w:lineRule="auto"/>
+        <w:rPr>
+          <w:rFonts w:ascii="Aptos" w:hAnsi="Aptos"/>
+          <w:sz w:val="22"/>
+          <w:szCs w:val="22"/>
+          <w:lang w:val="en-US"/>
+        </w:rPr>
+      </w:pPr>
+      <w:r>
+        <w:rPr>
+          <w:rFonts w:ascii="Aptos" w:hAnsi="Aptos"/>
+          <w:sz w:val="22"/>
+          <w:szCs w:val="22"/>
+          <w:lang w:val="en-US"/>
+        </w:rPr>
+        <w:br/>
+        <w:t>Network load balancer</w:t>
+      </w:r>
+      <w:r>
+        <w:rPr>
+          <w:rFonts w:ascii="Aptos" w:hAnsi="Aptos"/>
+          <w:sz w:val="22"/>
+          <w:szCs w:val="22"/>
+          <w:lang w:val="en-US"/>
+        </w:rPr>
+        <w:t xml:space="preserve"> :</w:t>
+      </w:r>
+      <w:r>
+        <w:rPr>
+          <w:rFonts w:ascii="Aptos" w:hAnsi="Aptos"/>
+          <w:sz w:val="22"/>
+          <w:szCs w:val="22"/>
+          <w:lang w:val="en-US"/>
+        </w:rPr>
+        <w:br/>
+      </w:r>
+      <w:r>
+        <w:rPr>
+          <w:rFonts w:ascii="Aptos" w:hAnsi="Aptos"/>
+          <w:sz w:val="22"/>
+          <w:szCs w:val="22"/>
+          <w:lang w:val="en-US"/>
+        </w:rPr>
+        <w:t>Protocol : tcp and udp</w:t>
+      </w:r>
+      <w:r>
+        <w:rPr>
+          <w:rFonts w:ascii="Aptos" w:hAnsi="Aptos"/>
+          <w:sz w:val="22"/>
+          <w:szCs w:val="22"/>
+          <w:lang w:val="en-US"/>
+        </w:rPr>
+        <w:br/>
+        <w:t xml:space="preserve">Network </w:t>
+      </w:r>
+      <w:r>
+        <w:rPr>
+          <w:rFonts w:ascii="Aptos" w:hAnsi="Aptos"/>
+          <w:sz w:val="22"/>
+          <w:szCs w:val="22"/>
+          <w:lang w:val="en-US"/>
+        </w:rPr>
+        <w:t xml:space="preserve">load balancer works on layer </w:t>
+      </w:r>
+      <w:r>
+        <w:rPr>
+          <w:rFonts w:ascii="Aptos" w:hAnsi="Aptos"/>
+          <w:sz w:val="22"/>
+          <w:szCs w:val="22"/>
+          <w:lang w:val="en-US"/>
+        </w:rPr>
+        <w:t>4</w:t>
+      </w:r>
+      <w:r>
+        <w:rPr>
+          <w:rFonts w:ascii="Aptos" w:hAnsi="Aptos"/>
+          <w:sz w:val="22"/>
+          <w:szCs w:val="22"/>
+          <w:lang w:val="en-US"/>
+        </w:rPr>
+        <w:t xml:space="preserve"> i.e.</w:t>
+      </w:r>
+      <w:r>
+        <w:rPr>
+          <w:rFonts w:ascii="Aptos" w:hAnsi="Aptos"/>
+          <w:sz w:val="22"/>
+          <w:szCs w:val="22"/>
+          <w:lang w:val="en-US"/>
+        </w:rPr>
+        <w:t xml:space="preserve"> transport</w:t>
+      </w:r>
+      <w:r>
+        <w:rPr>
+          <w:rFonts w:ascii="Aptos" w:hAnsi="Aptos"/>
+          <w:sz w:val="22"/>
+          <w:szCs w:val="22"/>
+          <w:lang w:val="en-US"/>
+        </w:rPr>
+        <w:t xml:space="preserve"> layer of osi model</w:t>
+      </w:r>
+      <w:r>
+        <w:rPr>
+          <w:rFonts w:ascii="Aptos" w:hAnsi="Aptos"/>
+          <w:sz w:val="22"/>
+          <w:szCs w:val="22"/>
+          <w:lang w:val="en-US"/>
+        </w:rPr>
+        <w:br/>
+      </w:r>
+      <w:r>
+        <w:rPr>
+          <w:rFonts w:ascii="Aptos" w:hAnsi="Aptos"/>
+          <w:sz w:val="22"/>
+          <w:szCs w:val="22"/>
+          <w:lang w:val="en-US"/>
+        </w:rPr>
+        <w:t>we can configure different rules, listeners and it will based on path prefix</w:t>
+      </w:r>
+      <w:r>
+        <w:rPr>
+          <w:rFonts w:ascii="Aptos" w:hAnsi="Aptos"/>
+          <w:sz w:val="22"/>
+          <w:szCs w:val="22"/>
+          <w:lang w:val="en-US"/>
+        </w:rPr>
+        <w:br/>
+        <w:t>We can configure one elastic ip</w:t>
+      </w:r>
+      <w:r>
+        <w:rPr>
+          <w:rFonts w:ascii="Aptos" w:hAnsi="Aptos"/>
+          <w:sz w:val="22"/>
+          <w:szCs w:val="22"/>
+          <w:lang w:val="en-US"/>
+        </w:rPr>
+        <w:t>, which is not possible in application layer</w:t>
+      </w:r>
+      <w:r>
+        <w:rPr>
+          <w:rFonts w:ascii="Aptos" w:hAnsi="Aptos"/>
+          <w:sz w:val="22"/>
+          <w:szCs w:val="22"/>
+          <w:lang w:val="en-US"/>
+        </w:rPr>
+        <w:br/>
+        <w:t xml:space="preserve">when we should use network load balancer- if we are expecting sudden spiked in traffic then network load balncer something which will help us to manage the traffic and application will be </w:t>
+      </w:r>
+      <w:r>
+        <w:rPr>
+          <w:rFonts w:ascii="Aptos" w:hAnsi="Aptos"/>
+          <w:sz w:val="22"/>
+          <w:szCs w:val="22"/>
+          <w:lang w:val="en-US"/>
+        </w:rPr>
+        <w:t>accessible</w:t>
+      </w:r>
+      <w:r>
+        <w:rPr>
+          <w:rFonts w:ascii="Aptos" w:hAnsi="Aptos"/>
+          <w:sz w:val="22"/>
+          <w:szCs w:val="22"/>
+          <w:lang w:val="en-US"/>
+        </w:rPr>
+        <w:t xml:space="preserve"> to end users </w:t>
+      </w:r>
+      <w:r>
+        <w:rPr>
+          <w:rFonts w:ascii="Aptos" w:hAnsi="Aptos"/>
+          <w:sz w:val="22"/>
+          <w:szCs w:val="22"/>
+          <w:lang w:val="en-US"/>
+        </w:rPr>
+        <w:br/>
+      </w:r>
+      <w:r>
+        <w:rPr>
+          <w:rFonts w:ascii="Aptos" w:hAnsi="Aptos"/>
+          <w:sz w:val="22"/>
+          <w:szCs w:val="22"/>
+          <w:lang w:val="en-US"/>
+        </w:rPr>
+        <w:t>(Live streaming applications managed by network load balancer)</w:t>
+      </w:r>
+    </w:p>
+    <w:p>
+      <w:pPr>
+        <w:tabs>
+          <w:tab w:val="left" w:pos="6153"/>
+        </w:tabs>
+        <w:spacing w:line="240" w:lineRule="auto"/>
+        <w:rPr>
+          <w:rFonts w:ascii="Aptos" w:hAnsi="Aptos"/>
+          <w:sz w:val="22"/>
+          <w:szCs w:val="22"/>
+          <w:lang w:val="en-US"/>
+        </w:rPr>
+      </w:pPr>
+      <w:r>
+        <w:rPr>
+          <w:rFonts w:ascii="Aptos" w:hAnsi="Aptos"/>
+          <w:sz w:val="22"/>
+          <w:szCs w:val="22"/>
+          <w:lang w:val="en-US"/>
+        </w:rPr>
+        <w:t xml:space="preserve">Tcp and udp – udp is work faster than tcp and tcp is more secure </w:t>
+      </w:r>
+    </w:p>
+    <w:p>
+      <w:pPr>
+        <w:tabs>
+          <w:tab w:val="left" w:pos="6153"/>
+        </w:tabs>
+        <w:spacing w:line="240" w:lineRule="auto"/>
+        <w:rPr>
+          <w:rFonts w:ascii="Aptos" w:hAnsi="Aptos"/>
+          <w:sz w:val="22"/>
+          <w:szCs w:val="22"/>
+          <w:lang w:val="en-US"/>
+        </w:rPr>
+      </w:pPr>
+      <w:r>
+        <w:rPr>
+          <w:rFonts w:ascii="Aptos" w:hAnsi="Aptos"/>
+          <w:sz w:val="22"/>
+          <w:szCs w:val="22"/>
+          <w:lang w:val="en-US"/>
+        </w:rPr>
         <w:t>Which load balancer you guys were using – we are using application load balancer</w:t>
+      </w:r>
+      <w:r>
+        <w:rPr>
+          <w:rFonts w:ascii="Aptos" w:hAnsi="Aptos"/>
+          <w:sz w:val="22"/>
+          <w:szCs w:val="22"/>
+          <w:lang w:val="en-US"/>
+        </w:rPr>
+        <w:br/>
+      </w:r>
+    </w:p>
+    <w:p>
+      <w:pPr>
+        <w:tabs>
+          <w:tab w:val="left" w:pos="6153"/>
+        </w:tabs>
+        <w:spacing w:line="240" w:lineRule="auto"/>
+        <w:rPr>
+          <w:rFonts w:ascii="Aptos" w:hAnsi="Aptos"/>
+          <w:sz w:val="22"/>
+          <w:szCs w:val="22"/>
+          <w:lang w:val="en-US"/>
+        </w:rPr>
+      </w:pPr>
+      <w:r>
+        <w:rPr>
+          <w:rFonts w:ascii="Aptos" w:hAnsi="Aptos"/>
+          <w:sz w:val="22"/>
+          <w:szCs w:val="22"/>
+          <w:lang w:val="en-US"/>
+        </w:rPr>
+        <w:t xml:space="preserve">Load balancer access logs- </w:t>
+      </w:r>
+      <w:r>
+        <w:rPr>
+          <w:rFonts w:ascii="Aptos" w:hAnsi="Aptos"/>
+          <w:sz w:val="22"/>
+          <w:szCs w:val="22"/>
+          <w:lang w:val="en-US"/>
+        </w:rPr>
+        <w:t xml:space="preserve">with the help of access logs we can get the complete </w:t>
+      </w:r>
+      <w:r>
+        <w:rPr>
+          <w:rFonts w:ascii="Aptos" w:hAnsi="Aptos"/>
+          <w:sz w:val="22"/>
+          <w:szCs w:val="22"/>
+          <w:lang w:val="en-US"/>
+        </w:rPr>
+        <w:t>detail</w:t>
+      </w:r>
+      <w:r>
+        <w:rPr>
+          <w:rFonts w:ascii="Aptos" w:hAnsi="Aptos"/>
+          <w:sz w:val="22"/>
+          <w:szCs w:val="22"/>
+          <w:lang w:val="en-US"/>
+        </w:rPr>
+        <w:t xml:space="preserve"> monitoring who is trying to access our load balancer</w:t>
+      </w:r>
+    </w:p>
+    <w:p>
+      <w:pPr>
+        <w:tabs>
+          <w:tab w:val="left" w:pos="6153"/>
+        </w:tabs>
+        <w:spacing w:line="240" w:lineRule="auto"/>
+        <w:rPr>
+          <w:rFonts w:ascii="Aptos" w:hAnsi="Aptos"/>
+          <w:sz w:val="22"/>
+          <w:szCs w:val="22"/>
+          <w:lang w:val="en-US"/>
+        </w:rPr>
+      </w:pPr>
+      <w:r>
+        <w:rPr>
+          <w:rFonts w:ascii="Aptos" w:hAnsi="Aptos"/>
+          <w:sz w:val="22"/>
+          <w:szCs w:val="22"/>
+          <w:lang w:val="en-US"/>
+        </w:rPr>
+        <w:t>IAM role – role will help us to add some permissions to communicate from one service to another</w:t>
       </w:r>
     </w:p>
     <w:p>

</xml_diff>